<commit_message>
Created Run2 with New WAA for 2020 and 2021
Revised Catch and Jan 1 WAA in Run 2 for 2020 and 2021
Updated ASAP input file - 2022_AMP_MT_ASAP_WHAM_MODEL_INPUT_REVISED_WAA.DAT
</commit_message>
<xml_diff>
--- a/WHAM_runs/Run_List.docx
+++ b/WHAM_runs/Run_List.docx
@@ -53,9 +53,90 @@
       <w:r>
         <w:t xml:space="preserve"> lead to wonky results</w:t>
       </w:r>
+    </w:p>
+    <w:p/>
+    <w:p>
+      <w:pPr>
+        <w:rPr>
+          <w:b/>
+        </w:rPr>
+      </w:pPr>
+      <w:r>
+        <w:rPr>
+          <w:b/>
+        </w:rPr>
+        <w:t>Run 2</w:t>
+      </w:r>
+    </w:p>
+    <w:p>
+      <w:pPr>
+        <w:pStyle w:val="ListParagraph"/>
+        <w:numPr>
+          <w:ilvl w:val="0"/>
+          <w:numId w:val="1"/>
+        </w:numPr>
+      </w:pPr>
+      <w:r>
+        <w:t>Investigated Catch WAA for 2020 and 2021</w:t>
+      </w:r>
+    </w:p>
+    <w:p>
+      <w:pPr>
+        <w:pStyle w:val="ListParagraph"/>
+        <w:numPr>
+          <w:ilvl w:val="0"/>
+          <w:numId w:val="1"/>
+        </w:numPr>
+      </w:pPr>
+      <w:r>
+        <w:t xml:space="preserve">Noted Error in Catch WAA and revised Catch WAA and Jan 1 WAA inputs </w:t>
+      </w:r>
+    </w:p>
+    <w:p>
+      <w:pPr>
+        <w:pStyle w:val="ListParagraph"/>
+        <w:numPr>
+          <w:ilvl w:val="0"/>
+          <w:numId w:val="1"/>
+        </w:numPr>
+      </w:pPr>
+      <w:r>
+        <w:t>Created New ASAP file “</w:t>
+      </w:r>
+      <w:r>
+        <w:t>2022_AMP_MT_ASAP_WHAM_MODEL_INPUT_REVISED_WAA</w:t>
+      </w:r>
+      <w:r>
+        <w:t>”</w:t>
+      </w:r>
+    </w:p>
+    <w:p>
+      <w:pPr>
+        <w:pStyle w:val="ListParagraph"/>
+        <w:numPr>
+          <w:ilvl w:val="0"/>
+          <w:numId w:val="1"/>
+        </w:numPr>
+      </w:pPr>
+      <w:r>
+        <w:t>Model results appear a bit more reasonable compared to Run 1</w:t>
+      </w:r>
+    </w:p>
+    <w:p>
+      <w:pPr>
+        <w:ind w:left="360"/>
+      </w:pPr>
       <w:bookmarkStart w:id="0" w:name="_GoBack"/>
       <w:bookmarkEnd w:id="0"/>
     </w:p>
+    <w:p>
+      <w:pPr>
+        <w:rPr>
+          <w:b/>
+        </w:rPr>
+      </w:pPr>
+    </w:p>
+    <w:p/>
     <w:sectPr>
       <w:pgSz w:w="12240" w:h="15840"/>
       <w:pgMar w:top="1440" w:right="1440" w:bottom="1440" w:left="1440" w:header="720" w:footer="720" w:gutter="0"/>

</xml_diff>

<commit_message>
Updated Run list documents that describe runs completed to-date
</commit_message>
<xml_diff>
--- a/WHAM_runs/Run_List.docx
+++ b/WHAM_runs/Run_List.docx
@@ -16,6 +16,11 @@
       </w:r>
     </w:p>
     <w:p/>
+    <w:p/>
+    <w:p>
+      <w:bookmarkStart w:id="0" w:name="_GoBack"/>
+      <w:bookmarkEnd w:id="0"/>
+    </w:p>
     <w:p>
       <w:r>
         <w:rPr>
@@ -126,15 +131,40 @@
       <w:pPr>
         <w:ind w:left="360"/>
       </w:pPr>
-      <w:bookmarkStart w:id="0" w:name="_GoBack"/>
-      <w:bookmarkEnd w:id="0"/>
-    </w:p>
-    <w:p>
-      <w:pPr>
+    </w:p>
+    <w:p>
+      <w:r>
         <w:rPr>
           <w:b/>
         </w:rPr>
-      </w:pPr>
+        <w:t>Run 3</w:t>
+      </w:r>
+    </w:p>
+    <w:p>
+      <w:pPr>
+        <w:pStyle w:val="ListParagraph"/>
+        <w:numPr>
+          <w:ilvl w:val="0"/>
+          <w:numId w:val="2"/>
+        </w:numPr>
+      </w:pPr>
+      <w:r>
+        <w:t xml:space="preserve">Run 2 but fixed </w:t>
+      </w:r>
+      <w:r>
+        <w:t xml:space="preserve">specification of </w:t>
+      </w:r>
+      <w:proofErr w:type="spellStart"/>
+      <w:r>
+        <w:t>FXSPR_static</w:t>
+      </w:r>
+      <w:proofErr w:type="spellEnd"/>
+      <w:r>
+        <w:t xml:space="preserve"> to be based on the </w:t>
+      </w:r>
+      <w:r>
+        <w:t>5-year average</w:t>
+      </w:r>
     </w:p>
     <w:p/>
     <w:sectPr>
@@ -262,8 +292,124 @@
       </w:rPr>
     </w:lvl>
   </w:abstractNum>
+  <w:abstractNum w:abstractNumId="1" w15:restartNumberingAfterBreak="0">
+    <w:nsid w:val="67847B2B"/>
+    <w:multiLevelType w:val="hybridMultilevel"/>
+    <w:tmpl w:val="D598D40E"/>
+    <w:lvl w:ilvl="0" w:tplc="04090001">
+      <w:start w:val="1"/>
+      <w:numFmt w:val="bullet"/>
+      <w:lvlText w:val=""/>
+      <w:lvlJc w:val="left"/>
+      <w:pPr>
+        <w:ind w:left="720" w:hanging="360"/>
+      </w:pPr>
+      <w:rPr>
+        <w:rFonts w:ascii="Symbol" w:hAnsi="Symbol" w:hint="default"/>
+      </w:rPr>
+    </w:lvl>
+    <w:lvl w:ilvl="1" w:tplc="04090003" w:tentative="1">
+      <w:start w:val="1"/>
+      <w:numFmt w:val="bullet"/>
+      <w:lvlText w:val="o"/>
+      <w:lvlJc w:val="left"/>
+      <w:pPr>
+        <w:ind w:left="1440" w:hanging="360"/>
+      </w:pPr>
+      <w:rPr>
+        <w:rFonts w:ascii="Courier New" w:hAnsi="Courier New" w:cs="Courier New" w:hint="default"/>
+      </w:rPr>
+    </w:lvl>
+    <w:lvl w:ilvl="2" w:tplc="04090005" w:tentative="1">
+      <w:start w:val="1"/>
+      <w:numFmt w:val="bullet"/>
+      <w:lvlText w:val=""/>
+      <w:lvlJc w:val="left"/>
+      <w:pPr>
+        <w:ind w:left="2160" w:hanging="360"/>
+      </w:pPr>
+      <w:rPr>
+        <w:rFonts w:ascii="Wingdings" w:hAnsi="Wingdings" w:hint="default"/>
+      </w:rPr>
+    </w:lvl>
+    <w:lvl w:ilvl="3" w:tplc="04090001" w:tentative="1">
+      <w:start w:val="1"/>
+      <w:numFmt w:val="bullet"/>
+      <w:lvlText w:val=""/>
+      <w:lvlJc w:val="left"/>
+      <w:pPr>
+        <w:ind w:left="2880" w:hanging="360"/>
+      </w:pPr>
+      <w:rPr>
+        <w:rFonts w:ascii="Symbol" w:hAnsi="Symbol" w:hint="default"/>
+      </w:rPr>
+    </w:lvl>
+    <w:lvl w:ilvl="4" w:tplc="04090003" w:tentative="1">
+      <w:start w:val="1"/>
+      <w:numFmt w:val="bullet"/>
+      <w:lvlText w:val="o"/>
+      <w:lvlJc w:val="left"/>
+      <w:pPr>
+        <w:ind w:left="3600" w:hanging="360"/>
+      </w:pPr>
+      <w:rPr>
+        <w:rFonts w:ascii="Courier New" w:hAnsi="Courier New" w:cs="Courier New" w:hint="default"/>
+      </w:rPr>
+    </w:lvl>
+    <w:lvl w:ilvl="5" w:tplc="04090005" w:tentative="1">
+      <w:start w:val="1"/>
+      <w:numFmt w:val="bullet"/>
+      <w:lvlText w:val=""/>
+      <w:lvlJc w:val="left"/>
+      <w:pPr>
+        <w:ind w:left="4320" w:hanging="360"/>
+      </w:pPr>
+      <w:rPr>
+        <w:rFonts w:ascii="Wingdings" w:hAnsi="Wingdings" w:hint="default"/>
+      </w:rPr>
+    </w:lvl>
+    <w:lvl w:ilvl="6" w:tplc="04090001" w:tentative="1">
+      <w:start w:val="1"/>
+      <w:numFmt w:val="bullet"/>
+      <w:lvlText w:val=""/>
+      <w:lvlJc w:val="left"/>
+      <w:pPr>
+        <w:ind w:left="5040" w:hanging="360"/>
+      </w:pPr>
+      <w:rPr>
+        <w:rFonts w:ascii="Symbol" w:hAnsi="Symbol" w:hint="default"/>
+      </w:rPr>
+    </w:lvl>
+    <w:lvl w:ilvl="7" w:tplc="04090003" w:tentative="1">
+      <w:start w:val="1"/>
+      <w:numFmt w:val="bullet"/>
+      <w:lvlText w:val="o"/>
+      <w:lvlJc w:val="left"/>
+      <w:pPr>
+        <w:ind w:left="5760" w:hanging="360"/>
+      </w:pPr>
+      <w:rPr>
+        <w:rFonts w:ascii="Courier New" w:hAnsi="Courier New" w:cs="Courier New" w:hint="default"/>
+      </w:rPr>
+    </w:lvl>
+    <w:lvl w:ilvl="8" w:tplc="04090005" w:tentative="1">
+      <w:start w:val="1"/>
+      <w:numFmt w:val="bullet"/>
+      <w:lvlText w:val=""/>
+      <w:lvlJc w:val="left"/>
+      <w:pPr>
+        <w:ind w:left="6480" w:hanging="360"/>
+      </w:pPr>
+      <w:rPr>
+        <w:rFonts w:ascii="Wingdings" w:hAnsi="Wingdings" w:hint="default"/>
+      </w:rPr>
+    </w:lvl>
+  </w:abstractNum>
   <w:num w:numId="1">
     <w:abstractNumId w:val="0"/>
+  </w:num>
+  <w:num w:numId="2">
+    <w:abstractNumId w:val="1"/>
   </w:num>
 </w:numbering>
 </file>

</xml_diff>

<commit_message>
Run 4: Modified CAA and WAA for 2019-2021
</commit_message>
<xml_diff>
--- a/WHAM_runs/Run_List.docx
+++ b/WHAM_runs/Run_List.docx
@@ -17,10 +17,7 @@
     </w:p>
     <w:p/>
     <w:p/>
-    <w:p>
-      <w:bookmarkStart w:id="0" w:name="_GoBack"/>
-      <w:bookmarkEnd w:id="0"/>
-    </w:p>
+    <w:p/>
     <w:p>
       <w:r>
         <w:rPr>
@@ -167,6 +164,33 @@
       </w:r>
     </w:p>
     <w:p/>
+    <w:p>
+      <w:r>
+        <w:rPr>
+          <w:b/>
+        </w:rPr>
+        <w:t>Run 4</w:t>
+      </w:r>
+    </w:p>
+    <w:p>
+      <w:pPr>
+        <w:pStyle w:val="ListParagraph"/>
+        <w:numPr>
+          <w:ilvl w:val="0"/>
+          <w:numId w:val="2"/>
+        </w:numPr>
+      </w:pPr>
+      <w:r>
+        <w:t>Revised Catch and WAA for 2019-2021 using 2019 ALK for all three years and removing outlier age-1 fish</w:t>
+      </w:r>
+    </w:p>
+    <w:p>
+      <w:pPr>
+        <w:pStyle w:val="ListParagraph"/>
+      </w:pPr>
+      <w:bookmarkStart w:id="0" w:name="_GoBack"/>
+      <w:bookmarkEnd w:id="0"/>
+    </w:p>
     <w:sectPr>
       <w:pgSz w:w="12240" w:h="15840"/>
       <w:pgMar w:top="1440" w:right="1440" w:bottom="1440" w:left="1440" w:header="720" w:footer="720" w:gutter="0"/>
@@ -295,7 +319,7 @@
   <w:abstractNum w:abstractNumId="1" w15:restartNumberingAfterBreak="0">
     <w:nsid w:val="67847B2B"/>
     <w:multiLevelType w:val="hybridMultilevel"/>
-    <w:tmpl w:val="D598D40E"/>
+    <w:tmpl w:val="FD46E936"/>
     <w:lvl w:ilvl="0" w:tplc="04090001">
       <w:start w:val="1"/>
       <w:numFmt w:val="bullet"/>

</xml_diff>

<commit_message>
Addition of Run 5: Treat2020-2021 CAA as missing; use 2019 ALKs to get SSB WAA
</commit_message>
<xml_diff>
--- a/WHAM_runs/Run_List.docx
+++ b/WHAM_runs/Run_List.docx
@@ -184,12 +184,44 @@
         <w:t>Revised Catch and WAA for 2019-2021 using 2019 ALK for all three years and removing outlier age-1 fish</w:t>
       </w:r>
     </w:p>
+    <w:p/>
+    <w:p>
+      <w:pPr>
+        <w:rPr>
+          <w:b/>
+        </w:rPr>
+      </w:pPr>
+      <w:r>
+        <w:rPr>
+          <w:b/>
+        </w:rPr>
+        <w:t>Run 5</w:t>
+      </w:r>
+    </w:p>
     <w:p>
       <w:pPr>
         <w:pStyle w:val="ListParagraph"/>
-      </w:pPr>
+        <w:numPr>
+          <w:ilvl w:val="0"/>
+          <w:numId w:val="2"/>
+        </w:numPr>
+      </w:pPr>
+      <w:r>
+        <w:t xml:space="preserve">Run 4 but treat 2020-2021 CAA as missing; Used 2019 ALK to make WAA matrix for </w:t>
+      </w:r>
+      <w:r>
+        <w:t xml:space="preserve">SSB and Catch </w:t>
+      </w:r>
       <w:bookmarkStart w:id="0" w:name="_GoBack"/>
       <w:bookmarkEnd w:id="0"/>
+      <w:r>
+        <w:t>WAA</w:t>
+      </w:r>
+    </w:p>
+    <w:p>
+      <w:pPr>
+        <w:pStyle w:val="ListParagraph"/>
+      </w:pPr>
     </w:p>
     <w:sectPr>
       <w:pgSz w:w="12240" w:h="15840"/>

</xml_diff>

<commit_message>
Run 6: Fixed effects model
</commit_message>
<xml_diff>
--- a/WHAM_runs/Run_List.docx
+++ b/WHAM_runs/Run_List.docx
@@ -212,10 +212,36 @@
       <w:r>
         <w:t xml:space="preserve">SSB and Catch </w:t>
       </w:r>
+      <w:r>
+        <w:t>WAA</w:t>
+      </w:r>
+    </w:p>
+    <w:p/>
+    <w:p>
+      <w:pPr>
+        <w:rPr>
+          <w:b/>
+        </w:rPr>
+      </w:pPr>
+      <w:r>
+        <w:rPr>
+          <w:b/>
+        </w:rPr>
+        <w:t>Run 6</w:t>
+      </w:r>
       <w:bookmarkStart w:id="0" w:name="_GoBack"/>
       <w:bookmarkEnd w:id="0"/>
-      <w:r>
-        <w:t>WAA</w:t>
+    </w:p>
+    <w:p>
+      <w:pPr>
+        <w:pStyle w:val="ListParagraph"/>
+        <w:numPr>
+          <w:ilvl w:val="0"/>
+          <w:numId w:val="2"/>
+        </w:numPr>
+      </w:pPr>
+      <w:r>
+        <w:t>Fixed effects model – backup approach</w:t>
       </w:r>
     </w:p>
     <w:p>

</xml_diff>